<commit_message>
minor fixes to make it as equivalent as possible to the wiki page
</commit_message>
<xml_diff>
--- a/PROJECT/STR/TINF18C_STR_Team_4_1v0.docx
+++ b/PROJECT/STR/TINF18C_STR_Team_4_1v0.docx
@@ -414,7 +414,9 @@
       <w:pPr>
         <w:jc w:val="both"/>
       </w:pPr>
+      <w:bookmarkStart w:id="1" w:name="_GoBack"/>
     </w:p>
+    <w:bookmarkEnd w:id="1"/>
     <w:p>
       <w:pPr>
         <w:jc w:val="both"/>
@@ -828,28 +830,12 @@
                 <w:lang w:val="de-DE"/>
               </w:rPr>
             </w:pPr>
-          </w:p>
-        </w:tc>
-        <w:tc>
-          <w:tcPr>
-            <w:tcW w:w="2257" w:type="dxa"/>
-            <w:shd w:val="clear" w:color="auto" w:fill="auto"/>
-            <w:tcMar>
-              <w:top w:w="100" w:type="dxa"/>
-              <w:left w:w="100" w:type="dxa"/>
-              <w:bottom w:w="100" w:type="dxa"/>
-              <w:right w:w="100" w:type="dxa"/>
-            </w:tcMar>
-          </w:tcPr>
-          <w:p>
-            <w:pPr>
-              <w:widowControl w:val="0"/>
-              <w:spacing w:line="240" w:lineRule="auto"/>
-              <w:jc w:val="both"/>
+            <w:r>
               <w:rPr>
                 <w:lang w:val="de-DE"/>
               </w:rPr>
-            </w:pPr>
+              <w:t>1.0</w:t>
+            </w:r>
           </w:p>
         </w:tc>
         <w:tc>
@@ -872,28 +858,68 @@
                 <w:lang w:val="de-DE"/>
               </w:rPr>
             </w:pPr>
-          </w:p>
-        </w:tc>
-        <w:tc>
-          <w:tcPr>
-            <w:tcW w:w="2257" w:type="dxa"/>
-            <w:shd w:val="clear" w:color="auto" w:fill="auto"/>
-            <w:tcMar>
-              <w:top w:w="100" w:type="dxa"/>
-              <w:left w:w="100" w:type="dxa"/>
-              <w:bottom w:w="100" w:type="dxa"/>
-              <w:right w:w="100" w:type="dxa"/>
-            </w:tcMar>
-          </w:tcPr>
-          <w:p>
-            <w:pPr>
-              <w:widowControl w:val="0"/>
-              <w:spacing w:line="240" w:lineRule="auto"/>
-              <w:jc w:val="both"/>
+            <w:r>
               <w:rPr>
                 <w:lang w:val="de-DE"/>
               </w:rPr>
-            </w:pPr>
+              <w:t>06.05.2020</w:t>
+            </w:r>
+          </w:p>
+        </w:tc>
+        <w:tc>
+          <w:tcPr>
+            <w:tcW w:w="2257" w:type="dxa"/>
+            <w:shd w:val="clear" w:color="auto" w:fill="auto"/>
+            <w:tcMar>
+              <w:top w:w="100" w:type="dxa"/>
+              <w:left w:w="100" w:type="dxa"/>
+              <w:bottom w:w="100" w:type="dxa"/>
+              <w:right w:w="100" w:type="dxa"/>
+            </w:tcMar>
+          </w:tcPr>
+          <w:p>
+            <w:pPr>
+              <w:widowControl w:val="0"/>
+              <w:spacing w:line="240" w:lineRule="auto"/>
+              <w:jc w:val="both"/>
+              <w:rPr>
+                <w:lang w:val="de-DE"/>
+              </w:rPr>
+            </w:pPr>
+            <w:r>
+              <w:rPr>
+                <w:lang w:val="de-DE"/>
+              </w:rPr>
+              <w:t>Kevin</w:t>
+            </w:r>
+          </w:p>
+        </w:tc>
+        <w:tc>
+          <w:tcPr>
+            <w:tcW w:w="2257" w:type="dxa"/>
+            <w:shd w:val="clear" w:color="auto" w:fill="auto"/>
+            <w:tcMar>
+              <w:top w:w="100" w:type="dxa"/>
+              <w:left w:w="100" w:type="dxa"/>
+              <w:bottom w:w="100" w:type="dxa"/>
+              <w:right w:w="100" w:type="dxa"/>
+            </w:tcMar>
+          </w:tcPr>
+          <w:p>
+            <w:pPr>
+              <w:widowControl w:val="0"/>
+              <w:spacing w:line="240" w:lineRule="auto"/>
+              <w:jc w:val="both"/>
+              <w:rPr>
+                <w:lang w:val="de-DE"/>
+              </w:rPr>
+            </w:pPr>
+            <w:r>
+              <w:rPr>
+                <w:lang w:val="de-DE"/>
+              </w:rPr>
+              <w:t>Kleine Anpassungen vor Veröffentlichung</w:t>
+            </w:r>
           </w:p>
         </w:tc>
       </w:tr>
@@ -1007,7 +1033,6 @@
           <w:docPartUnique/>
         </w:docPartObj>
       </w:sdtPr>
-      <w:sdtEndPr/>
       <w:sdtContent>
         <w:p>
           <w:pPr>
@@ -1763,8 +1788,8 @@
         <w:pStyle w:val="Titel"/>
         <w:jc w:val="both"/>
       </w:pPr>
-      <w:bookmarkStart w:id="1" w:name="_p5ja5ybtcmyu" w:colFirst="0" w:colLast="0"/>
-      <w:bookmarkEnd w:id="1"/>
+      <w:bookmarkStart w:id="2" w:name="_p5ja5ybtcmyu" w:colFirst="0" w:colLast="0"/>
+      <w:bookmarkEnd w:id="2"/>
       <w:r>
         <w:br w:type="page"/>
       </w:r>
@@ -1778,8 +1803,8 @@
         </w:numPr>
         <w:jc w:val="both"/>
       </w:pPr>
-      <w:bookmarkStart w:id="2" w:name="_5vfo694acs8w" w:colFirst="0" w:colLast="0"/>
-      <w:bookmarkEnd w:id="2"/>
+      <w:bookmarkStart w:id="3" w:name="_5vfo694acs8w" w:colFirst="0" w:colLast="0"/>
+      <w:bookmarkEnd w:id="3"/>
       <w:r>
         <w:lastRenderedPageBreak/>
         <w:t>Scope</w:t>
@@ -1810,8 +1835,8 @@
         </w:numPr>
         <w:jc w:val="both"/>
       </w:pPr>
-      <w:bookmarkStart w:id="3" w:name="_a98ml41z1cja" w:colFirst="0" w:colLast="0"/>
-      <w:bookmarkEnd w:id="3"/>
+      <w:bookmarkStart w:id="4" w:name="_a98ml41z1cja" w:colFirst="0" w:colLast="0"/>
+      <w:bookmarkEnd w:id="4"/>
       <w:r>
         <w:t>Definitions</w:t>
       </w:r>
@@ -1914,8 +1939,8 @@
         </w:numPr>
         <w:jc w:val="both"/>
       </w:pPr>
-      <w:bookmarkStart w:id="4" w:name="_rp3i9v2z720k" w:colFirst="0" w:colLast="0"/>
-      <w:bookmarkEnd w:id="4"/>
+      <w:bookmarkStart w:id="5" w:name="_rp3i9v2z720k" w:colFirst="0" w:colLast="0"/>
+      <w:bookmarkEnd w:id="5"/>
       <w:r>
         <w:t>Product names and attributes</w:t>
       </w:r>
@@ -2338,8 +2363,8 @@
         </w:numPr>
         <w:jc w:val="both"/>
       </w:pPr>
-      <w:bookmarkStart w:id="5" w:name="_fsfiv44963rv" w:colFirst="0" w:colLast="0"/>
-      <w:bookmarkEnd w:id="5"/>
+      <w:bookmarkStart w:id="6" w:name="_fsfiv44963rv" w:colFirst="0" w:colLast="0"/>
+      <w:bookmarkEnd w:id="6"/>
       <w:r>
         <w:t>Test Equipment</w:t>
       </w:r>
@@ -2404,8 +2429,8 @@
         <w:spacing w:after="0"/>
         <w:jc w:val="both"/>
       </w:pPr>
-      <w:bookmarkStart w:id="6" w:name="_q0210whqgmpq" w:colFirst="0" w:colLast="0"/>
-      <w:bookmarkEnd w:id="6"/>
+      <w:bookmarkStart w:id="7" w:name="_q0210whqgmpq" w:colFirst="0" w:colLast="0"/>
+      <w:bookmarkEnd w:id="7"/>
       <w:r>
         <w:lastRenderedPageBreak/>
         <w:t>Appendix: Test Cases</w:t>
@@ -2421,8 +2446,8 @@
         <w:spacing w:before="0" w:after="0"/>
         <w:jc w:val="both"/>
       </w:pPr>
-      <w:bookmarkStart w:id="7" w:name="_3m36i9la4kql" w:colFirst="0" w:colLast="0"/>
-      <w:bookmarkEnd w:id="7"/>
+      <w:bookmarkStart w:id="8" w:name="_3m36i9la4kql" w:colFirst="0" w:colLast="0"/>
+      <w:bookmarkEnd w:id="8"/>
       <w:proofErr w:type="spellStart"/>
       <w:r>
         <w:t>Testsuite</w:t>
@@ -2442,8 +2467,8 @@
         <w:spacing w:before="0"/>
         <w:jc w:val="both"/>
       </w:pPr>
-      <w:bookmarkStart w:id="8" w:name="_idww90k8nea8" w:colFirst="0" w:colLast="0"/>
-      <w:bookmarkEnd w:id="8"/>
+      <w:bookmarkStart w:id="9" w:name="_idww90k8nea8" w:colFirst="0" w:colLast="0"/>
+      <w:bookmarkEnd w:id="9"/>
       <w:r>
         <w:t>&lt;TC-001-001&gt; (Follow Wrapper instructions)</w:t>
       </w:r>
@@ -3702,8 +3727,8 @@
         <w:spacing w:after="0"/>
         <w:jc w:val="both"/>
       </w:pPr>
-      <w:bookmarkStart w:id="9" w:name="_r7hs2rnwbqs9" w:colFirst="0" w:colLast="0"/>
-      <w:bookmarkEnd w:id="9"/>
+      <w:bookmarkStart w:id="10" w:name="_r7hs2rnwbqs9" w:colFirst="0" w:colLast="0"/>
+      <w:bookmarkEnd w:id="10"/>
       <w:proofErr w:type="spellStart"/>
       <w:r>
         <w:t>Testsuite</w:t>
@@ -3723,8 +3748,8 @@
         <w:spacing w:before="0"/>
         <w:jc w:val="both"/>
       </w:pPr>
-      <w:bookmarkStart w:id="10" w:name="_b5wi7nhjm5pn" w:colFirst="0" w:colLast="0"/>
-      <w:bookmarkEnd w:id="10"/>
+      <w:bookmarkStart w:id="11" w:name="_b5wi7nhjm5pn" w:colFirst="0" w:colLast="0"/>
+      <w:bookmarkEnd w:id="11"/>
       <w:r>
         <w:t>&lt;TC-002-001&gt; Wrapper import</w:t>
       </w:r>
@@ -4758,8 +4783,8 @@
         </w:numPr>
         <w:jc w:val="both"/>
       </w:pPr>
-      <w:bookmarkStart w:id="11" w:name="_8ld54elvxlue" w:colFirst="0" w:colLast="0"/>
-      <w:bookmarkEnd w:id="11"/>
+      <w:bookmarkStart w:id="12" w:name="_8ld54elvxlue" w:colFirst="0" w:colLast="0"/>
+      <w:bookmarkEnd w:id="12"/>
       <w:r>
         <w:t>&lt;TC-002-002&gt; Valid call and invalid call handling</w:t>
       </w:r>
@@ -5887,8 +5912,8 @@
         </w:numPr>
         <w:jc w:val="both"/>
       </w:pPr>
-      <w:bookmarkStart w:id="12" w:name="_jgpw4thsqyfh" w:colFirst="0" w:colLast="0"/>
-      <w:bookmarkEnd w:id="12"/>
+      <w:bookmarkStart w:id="13" w:name="_jgpw4thsqyfh" w:colFirst="0" w:colLast="0"/>
+      <w:bookmarkEnd w:id="13"/>
       <w:r>
         <w:t>&lt;TC-002-003&gt; Supported functions</w:t>
       </w:r>
@@ -6742,16 +6767,10 @@
             </w:pPr>
             <w:proofErr w:type="gramStart"/>
             <w:r>
-              <w:rPr>
-                <w:i/>
-              </w:rPr>
               <w:t>wrapper.&lt;</w:t>
             </w:r>
             <w:proofErr w:type="gramEnd"/>
             <w:r>
-              <w:rPr>
-                <w:i/>
-              </w:rPr>
               <w:t>function&gt;(&lt;parameters&gt;);</w:t>
             </w:r>
           </w:p>
@@ -7036,8 +7055,8 @@
         <w:spacing w:after="0"/>
         <w:jc w:val="both"/>
       </w:pPr>
-      <w:bookmarkStart w:id="13" w:name="_ir6tab9q1aq5" w:colFirst="0" w:colLast="0"/>
-      <w:bookmarkEnd w:id="13"/>
+      <w:bookmarkStart w:id="14" w:name="_ir6tab9q1aq5" w:colFirst="0" w:colLast="0"/>
+      <w:bookmarkEnd w:id="14"/>
       <w:proofErr w:type="spellStart"/>
       <w:r>
         <w:t>Testsuite</w:t>
@@ -7057,8 +7076,8 @@
         <w:spacing w:before="0"/>
         <w:jc w:val="both"/>
       </w:pPr>
-      <w:bookmarkStart w:id="14" w:name="_9bdku1tqd0cr" w:colFirst="0" w:colLast="0"/>
-      <w:bookmarkEnd w:id="14"/>
+      <w:bookmarkStart w:id="15" w:name="_9bdku1tqd0cr" w:colFirst="0" w:colLast="0"/>
+      <w:bookmarkEnd w:id="15"/>
       <w:r>
         <w:t>&lt;TC-003-001&gt; UI-Test</w:t>
       </w:r>
@@ -8420,8 +8439,8 @@
         </w:numPr>
         <w:jc w:val="both"/>
       </w:pPr>
-      <w:bookmarkStart w:id="15" w:name="_92n0k9qoe75r" w:colFirst="0" w:colLast="0"/>
-      <w:bookmarkEnd w:id="15"/>
+      <w:bookmarkStart w:id="16" w:name="_92n0k9qoe75r" w:colFirst="0" w:colLast="0"/>
+      <w:bookmarkEnd w:id="16"/>
       <w:r>
         <w:t xml:space="preserve"> &lt;TC-003-002&gt; Validation Test</w:t>
       </w:r>
@@ -9403,8 +9422,8 @@
         </w:numPr>
         <w:jc w:val="both"/>
       </w:pPr>
-      <w:bookmarkStart w:id="16" w:name="_5ikbhongedj5" w:colFirst="0" w:colLast="0"/>
-      <w:bookmarkEnd w:id="16"/>
+      <w:bookmarkStart w:id="17" w:name="_5ikbhongedj5" w:colFirst="0" w:colLast="0"/>
+      <w:bookmarkEnd w:id="17"/>
       <w:r>
         <w:t xml:space="preserve"> &lt;TC-003-003&gt; (De-)Compression Test</w:t>
       </w:r>
@@ -10549,8 +10568,8 @@
         </w:numPr>
         <w:jc w:val="both"/>
       </w:pPr>
-      <w:bookmarkStart w:id="17" w:name="_kwsztz637qmm" w:colFirst="0" w:colLast="0"/>
-      <w:bookmarkEnd w:id="17"/>
+      <w:bookmarkStart w:id="18" w:name="_kwsztz637qmm" w:colFirst="0" w:colLast="0"/>
+      <w:bookmarkEnd w:id="18"/>
       <w:r>
         <w:t>&lt;TC-003-004&gt; Import Test</w:t>
       </w:r>
@@ -11293,11 +11312,9 @@
               <w:spacing w:line="240" w:lineRule="auto"/>
               <w:jc w:val="both"/>
             </w:pPr>
-            <w:bookmarkStart w:id="18" w:name="_GoBack"/>
           </w:p>
         </w:tc>
       </w:tr>
-      <w:bookmarkEnd w:id="18"/>
       <w:tr>
         <w:trPr>
           <w:trHeight w:val="405"/>
@@ -11579,10 +11596,13 @@
     </w:r>
     <w:proofErr w:type="spellEnd"/>
     <w:r>
-      <w:t xml:space="preserve">-DLL Interfaces | TINF18C | Team 4 | </w:t>
+      <w:t>-DLL Interfaces | TINF18C | Team 4 | 06/0</w:t>
     </w:r>
     <w:r>
-      <w:t>06/06/2020</w:t>
+      <w:t>5</w:t>
+    </w:r>
+    <w:r>
+      <w:t>/2020</w:t>
     </w:r>
   </w:p>
   <w:p/>

</xml_diff>